<commit_message>
andy: change filename to lowercase
</commit_message>
<xml_diff>
--- a/documents/Naming_convention.docx
+++ b/documents/Naming_convention.docx
@@ -1,6 +1,6 @@
 
 <file path=word/document.xml><?xml version="1.0" encoding="utf-8"?>
-<w:document xmlns:wpc="http://schemas.microsoft.com/office/word/2010/wordprocessingCanvas" xmlns:cx="http://schemas.microsoft.com/office/drawing/2014/chartex" xmlns:mc="http://schemas.openxmlformats.org/markup-compatibility/2006" xmlns:o="urn:schemas-microsoft-com:office:office" xmlns:r="http://schemas.openxmlformats.org/officeDocument/2006/relationships" xmlns:m="http://schemas.openxmlformats.org/officeDocument/2006/math" xmlns:v="urn:schemas-microsoft-com:vml" xmlns:wp14="http://schemas.microsoft.com/office/word/2010/wordprocessingDrawing" xmlns:wp="http://schemas.openxmlformats.org/drawingml/2006/wordprocessingDrawing" xmlns:w10="urn:schemas-microsoft-com:office:word" xmlns:w="http://schemas.openxmlformats.org/wordprocessingml/2006/main" xmlns:w14="http://schemas.microsoft.com/office/word/2010/wordml" xmlns:w15="http://schemas.microsoft.com/office/word/2012/wordml" xmlns:w16se="http://schemas.microsoft.com/office/word/2015/wordml/symex" xmlns:wpg="http://schemas.microsoft.com/office/word/2010/wordprocessingGroup" xmlns:wpi="http://schemas.microsoft.com/office/word/2010/wordprocessingInk" xmlns:wne="http://schemas.microsoft.com/office/word/2006/wordml" xmlns:wps="http://schemas.microsoft.com/office/word/2010/wordprocessingShape" mc:Ignorable="w14 w15 w16se wp14">
+<w:document xmlns:wpc="http://schemas.microsoft.com/office/word/2010/wordprocessingCanvas" xmlns:mo="http://schemas.microsoft.com/office/mac/office/2008/main" xmlns:mc="http://schemas.openxmlformats.org/markup-compatibility/2006" xmlns:mv="urn:schemas-microsoft-com:mac:vml" xmlns:o="urn:schemas-microsoft-com:office:office" xmlns:r="http://schemas.openxmlformats.org/officeDocument/2006/relationships" xmlns:m="http://schemas.openxmlformats.org/officeDocument/2006/math" xmlns:v="urn:schemas-microsoft-com:vml" xmlns:wp14="http://schemas.microsoft.com/office/word/2010/wordprocessingDrawing" xmlns:wp="http://schemas.openxmlformats.org/drawingml/2006/wordprocessingDrawing" xmlns:w10="urn:schemas-microsoft-com:office:word" xmlns:w="http://schemas.openxmlformats.org/wordprocessingml/2006/main" xmlns:w14="http://schemas.microsoft.com/office/word/2010/wordml" xmlns:w15="http://schemas.microsoft.com/office/word/2012/wordml" xmlns:wpg="http://schemas.microsoft.com/office/word/2010/wordprocessingGroup" xmlns:wpi="http://schemas.microsoft.com/office/word/2010/wordprocessingInk" xmlns:wne="http://schemas.microsoft.com/office/word/2006/wordml" xmlns:wps="http://schemas.microsoft.com/office/word/2010/wordprocessingShape" mc:Ignorable="w14 w15 wp14">
   <w:body>
     <w:p>
       <w:pPr>
@@ -335,7 +335,15 @@
           <w:sz w:val="28"/>
           <w:szCs w:val="28"/>
         </w:rPr>
-        <w:t>HOME.html</w:t>
+        <w:t>home</w:t>
+      </w:r>
+      <w:r>
+        <w:rPr>
+          <w:rFonts w:ascii="Times New Roman" w:hAnsi="Times New Roman" w:cs="Times New Roman"/>
+          <w:sz w:val="28"/>
+          <w:szCs w:val="28"/>
+        </w:rPr>
+        <w:t>.html</w:t>
       </w:r>
     </w:p>
     <w:p>
@@ -357,7 +365,15 @@
           <w:sz w:val="28"/>
           <w:szCs w:val="28"/>
         </w:rPr>
-        <w:t>HOME.css</w:t>
+        <w:t>home</w:t>
+      </w:r>
+      <w:r>
+        <w:rPr>
+          <w:rFonts w:ascii="Times New Roman" w:hAnsi="Times New Roman" w:cs="Times New Roman"/>
+          <w:sz w:val="28"/>
+          <w:szCs w:val="28"/>
+        </w:rPr>
+        <w:t>.css</w:t>
       </w:r>
     </w:p>
     <w:p>
@@ -379,7 +395,15 @@
           <w:sz w:val="28"/>
           <w:szCs w:val="28"/>
         </w:rPr>
-        <w:t>HOME.js</w:t>
+        <w:t>home</w:t>
+      </w:r>
+      <w:r>
+        <w:rPr>
+          <w:rFonts w:ascii="Times New Roman" w:hAnsi="Times New Roman" w:cs="Times New Roman"/>
+          <w:sz w:val="28"/>
+          <w:szCs w:val="28"/>
+        </w:rPr>
+        <w:t>.js</w:t>
       </w:r>
       <w:r>
         <w:rPr>
@@ -442,7 +466,15 @@
           <w:sz w:val="28"/>
           <w:szCs w:val="28"/>
         </w:rPr>
-        <w:t>CONTACT_US.html</w:t>
+        <w:t>contact_us</w:t>
+      </w:r>
+      <w:r>
+        <w:rPr>
+          <w:rFonts w:ascii="Times New Roman" w:hAnsi="Times New Roman" w:cs="Times New Roman"/>
+          <w:sz w:val="28"/>
+          <w:szCs w:val="28"/>
+        </w:rPr>
+        <w:t>.html</w:t>
       </w:r>
     </w:p>
     <w:p>
@@ -464,7 +496,15 @@
           <w:sz w:val="28"/>
           <w:szCs w:val="28"/>
         </w:rPr>
-        <w:t>CONTACT_US.css</w:t>
+        <w:t>contact_us</w:t>
+      </w:r>
+      <w:r>
+        <w:rPr>
+          <w:rFonts w:ascii="Times New Roman" w:hAnsi="Times New Roman" w:cs="Times New Roman"/>
+          <w:sz w:val="28"/>
+          <w:szCs w:val="28"/>
+        </w:rPr>
+        <w:t>.css</w:t>
       </w:r>
     </w:p>
     <w:p>
@@ -486,7 +526,15 @@
           <w:sz w:val="28"/>
           <w:szCs w:val="28"/>
         </w:rPr>
-        <w:t>CONTACT_US.js</w:t>
+        <w:t>contact_us</w:t>
+      </w:r>
+      <w:r>
+        <w:rPr>
+          <w:rFonts w:ascii="Times New Roman" w:hAnsi="Times New Roman" w:cs="Times New Roman"/>
+          <w:sz w:val="28"/>
+          <w:szCs w:val="28"/>
+        </w:rPr>
+        <w:t>.js</w:t>
       </w:r>
     </w:p>
     <w:p>
@@ -541,7 +589,15 @@
           <w:sz w:val="28"/>
           <w:szCs w:val="28"/>
         </w:rPr>
-        <w:t>MENU.html</w:t>
+        <w:t>menu</w:t>
+      </w:r>
+      <w:r>
+        <w:rPr>
+          <w:rFonts w:ascii="Times New Roman" w:hAnsi="Times New Roman" w:cs="Times New Roman"/>
+          <w:sz w:val="28"/>
+          <w:szCs w:val="28"/>
+        </w:rPr>
+        <w:t>.html</w:t>
       </w:r>
     </w:p>
     <w:p>
@@ -563,7 +619,15 @@
           <w:sz w:val="28"/>
           <w:szCs w:val="28"/>
         </w:rPr>
-        <w:t>MENU.css</w:t>
+        <w:t>menu</w:t>
+      </w:r>
+      <w:r>
+        <w:rPr>
+          <w:rFonts w:ascii="Times New Roman" w:hAnsi="Times New Roman" w:cs="Times New Roman"/>
+          <w:sz w:val="28"/>
+          <w:szCs w:val="28"/>
+        </w:rPr>
+        <w:t>.css</w:t>
       </w:r>
     </w:p>
     <w:p>
@@ -585,7 +649,15 @@
           <w:sz w:val="28"/>
           <w:szCs w:val="28"/>
         </w:rPr>
-        <w:t>MENU.js</w:t>
+        <w:t>menu</w:t>
+      </w:r>
+      <w:r>
+        <w:rPr>
+          <w:rFonts w:ascii="Times New Roman" w:hAnsi="Times New Roman" w:cs="Times New Roman"/>
+          <w:sz w:val="28"/>
+          <w:szCs w:val="28"/>
+        </w:rPr>
+        <w:t>.js</w:t>
       </w:r>
     </w:p>
     <w:p>
@@ -640,7 +712,15 @@
           <w:sz w:val="28"/>
           <w:szCs w:val="28"/>
         </w:rPr>
-        <w:t>SPECIALS.html</w:t>
+        <w:t>specials</w:t>
+      </w:r>
+      <w:r>
+        <w:rPr>
+          <w:rFonts w:ascii="Times New Roman" w:hAnsi="Times New Roman" w:cs="Times New Roman"/>
+          <w:sz w:val="28"/>
+          <w:szCs w:val="28"/>
+        </w:rPr>
+        <w:t>.html</w:t>
       </w:r>
     </w:p>
     <w:p>
@@ -662,7 +742,15 @@
           <w:sz w:val="28"/>
           <w:szCs w:val="28"/>
         </w:rPr>
-        <w:t>SPECIALS.css</w:t>
+        <w:t>specials</w:t>
+      </w:r>
+      <w:r>
+        <w:rPr>
+          <w:rFonts w:ascii="Times New Roman" w:hAnsi="Times New Roman" w:cs="Times New Roman"/>
+          <w:sz w:val="28"/>
+          <w:szCs w:val="28"/>
+        </w:rPr>
+        <w:t>.css</w:t>
       </w:r>
     </w:p>
     <w:p>
@@ -684,7 +772,15 @@
           <w:sz w:val="28"/>
           <w:szCs w:val="28"/>
         </w:rPr>
-        <w:t>SPECIALS.js</w:t>
+        <w:t>specials</w:t>
+      </w:r>
+      <w:r>
+        <w:rPr>
+          <w:rFonts w:ascii="Times New Roman" w:hAnsi="Times New Roman" w:cs="Times New Roman"/>
+          <w:sz w:val="28"/>
+          <w:szCs w:val="28"/>
+        </w:rPr>
+        <w:t>.js</w:t>
       </w:r>
     </w:p>
     <w:p>
@@ -730,7 +826,15 @@
           <w:sz w:val="28"/>
           <w:szCs w:val="28"/>
         </w:rPr>
-        <w:t>SITE_MAP.html</w:t>
+        <w:t>site_map</w:t>
+      </w:r>
+      <w:r>
+        <w:rPr>
+          <w:rFonts w:ascii="Times New Roman" w:hAnsi="Times New Roman" w:cs="Times New Roman"/>
+          <w:sz w:val="28"/>
+          <w:szCs w:val="28"/>
+        </w:rPr>
+        <w:t>.html</w:t>
       </w:r>
     </w:p>
     <w:p>
@@ -752,26 +856,46 @@
           <w:sz w:val="28"/>
           <w:szCs w:val="28"/>
         </w:rPr>
-        <w:t>SITE_MAP.css</w:t>
-      </w:r>
-    </w:p>
-    <w:p>
-      <w:pPr>
-        <w:pStyle w:val="ListParagraph"/>
-        <w:ind w:left="1440"/>
-        <w:rPr>
-          <w:rFonts w:ascii="Times New Roman" w:hAnsi="Times New Roman" w:cs="Times New Roman"/>
-          <w:sz w:val="28"/>
-          <w:szCs w:val="28"/>
-        </w:rPr>
-      </w:pPr>
-      <w:r>
-        <w:rPr>
-          <w:rFonts w:ascii="Times New Roman" w:hAnsi="Times New Roman" w:cs="Times New Roman"/>
-          <w:sz w:val="28"/>
-          <w:szCs w:val="28"/>
-        </w:rPr>
-        <w:t>SITE_MAP.js</w:t>
+        <w:t>site_map</w:t>
+      </w:r>
+      <w:r>
+        <w:rPr>
+          <w:rFonts w:ascii="Times New Roman" w:hAnsi="Times New Roman" w:cs="Times New Roman"/>
+          <w:sz w:val="28"/>
+          <w:szCs w:val="28"/>
+        </w:rPr>
+        <w:t>.css</w:t>
+      </w:r>
+    </w:p>
+    <w:p>
+      <w:pPr>
+        <w:pStyle w:val="ListParagraph"/>
+        <w:numPr>
+          <w:ilvl w:val="0"/>
+          <w:numId w:val="11"/>
+        </w:numPr>
+        <w:rPr>
+          <w:rFonts w:ascii="Times New Roman" w:hAnsi="Times New Roman" w:cs="Times New Roman"/>
+          <w:sz w:val="28"/>
+          <w:szCs w:val="28"/>
+        </w:rPr>
+      </w:pPr>
+      <w:r>
+        <w:rPr>
+          <w:rFonts w:ascii="Times New Roman" w:hAnsi="Times New Roman" w:cs="Times New Roman"/>
+          <w:sz w:val="28"/>
+          <w:szCs w:val="28"/>
+        </w:rPr>
+        <w:lastRenderedPageBreak/>
+        <w:t>site_map</w:t>
+      </w:r>
+      <w:r>
+        <w:rPr>
+          <w:rFonts w:ascii="Times New Roman" w:hAnsi="Times New Roman" w:cs="Times New Roman"/>
+          <w:sz w:val="28"/>
+          <w:szCs w:val="28"/>
+        </w:rPr>
+        <w:t>.js</w:t>
       </w:r>
     </w:p>
     <w:p>
@@ -795,7 +919,6 @@
           <w:sz w:val="28"/>
           <w:szCs w:val="28"/>
         </w:rPr>
-        <w:lastRenderedPageBreak/>
         <w:t>Gift Cards:</w:t>
       </w:r>
       <w:r>
@@ -827,7 +950,15 @@
           <w:sz w:val="28"/>
           <w:szCs w:val="28"/>
         </w:rPr>
-        <w:t>GIFT_CARDS.html</w:t>
+        <w:t>gift_cards</w:t>
+      </w:r>
+      <w:r>
+        <w:rPr>
+          <w:rFonts w:ascii="Times New Roman" w:hAnsi="Times New Roman" w:cs="Times New Roman"/>
+          <w:sz w:val="28"/>
+          <w:szCs w:val="28"/>
+        </w:rPr>
+        <w:t>.html</w:t>
       </w:r>
     </w:p>
     <w:p>
@@ -849,7 +980,15 @@
           <w:sz w:val="28"/>
           <w:szCs w:val="28"/>
         </w:rPr>
-        <w:t>GIFT_CARDS.css</w:t>
+        <w:t>gift_cards</w:t>
+      </w:r>
+      <w:r>
+        <w:rPr>
+          <w:rFonts w:ascii="Times New Roman" w:hAnsi="Times New Roman" w:cs="Times New Roman"/>
+          <w:sz w:val="28"/>
+          <w:szCs w:val="28"/>
+        </w:rPr>
+        <w:t>.css</w:t>
       </w:r>
     </w:p>
     <w:p>
@@ -871,7 +1010,15 @@
           <w:sz w:val="28"/>
           <w:szCs w:val="28"/>
         </w:rPr>
-        <w:t>GIFT_CARDS.js</w:t>
+        <w:t>gift_cards</w:t>
+      </w:r>
+      <w:r>
+        <w:rPr>
+          <w:rFonts w:ascii="Times New Roman" w:hAnsi="Times New Roman" w:cs="Times New Roman"/>
+          <w:sz w:val="28"/>
+          <w:szCs w:val="28"/>
+        </w:rPr>
+        <w:t>.js</w:t>
       </w:r>
     </w:p>
     <w:p>
@@ -947,7 +1094,15 @@
           <w:sz w:val="28"/>
           <w:szCs w:val="28"/>
         </w:rPr>
-        <w:t>CAREERS.html</w:t>
+        <w:t>careers</w:t>
+      </w:r>
+      <w:r>
+        <w:rPr>
+          <w:rFonts w:ascii="Times New Roman" w:hAnsi="Times New Roman" w:cs="Times New Roman"/>
+          <w:sz w:val="28"/>
+          <w:szCs w:val="28"/>
+        </w:rPr>
+        <w:t>.html</w:t>
       </w:r>
     </w:p>
     <w:p>
@@ -969,7 +1124,15 @@
           <w:sz w:val="28"/>
           <w:szCs w:val="28"/>
         </w:rPr>
-        <w:t>CAREERS.css</w:t>
+        <w:t>careers</w:t>
+      </w:r>
+      <w:r>
+        <w:rPr>
+          <w:rFonts w:ascii="Times New Roman" w:hAnsi="Times New Roman" w:cs="Times New Roman"/>
+          <w:sz w:val="28"/>
+          <w:szCs w:val="28"/>
+        </w:rPr>
+        <w:t>.css</w:t>
       </w:r>
     </w:p>
     <w:p>
@@ -991,7 +1154,15 @@
           <w:sz w:val="28"/>
           <w:szCs w:val="28"/>
         </w:rPr>
-        <w:t>CAREERS.js</w:t>
+        <w:t>careers</w:t>
+      </w:r>
+      <w:r>
+        <w:rPr>
+          <w:rFonts w:ascii="Times New Roman" w:hAnsi="Times New Roman" w:cs="Times New Roman"/>
+          <w:sz w:val="28"/>
+          <w:szCs w:val="28"/>
+        </w:rPr>
+        <w:t>.js</w:t>
       </w:r>
     </w:p>
     <w:p>
@@ -1046,7 +1217,15 @@
           <w:sz w:val="28"/>
           <w:szCs w:val="28"/>
         </w:rPr>
-        <w:t>ABOUT_US.html</w:t>
+        <w:t>about_us</w:t>
+      </w:r>
+      <w:r>
+        <w:rPr>
+          <w:rFonts w:ascii="Times New Roman" w:hAnsi="Times New Roman" w:cs="Times New Roman"/>
+          <w:sz w:val="28"/>
+          <w:szCs w:val="28"/>
+        </w:rPr>
+        <w:t>.html</w:t>
       </w:r>
     </w:p>
     <w:p>
@@ -1068,7 +1247,15 @@
           <w:sz w:val="28"/>
           <w:szCs w:val="28"/>
         </w:rPr>
-        <w:t>ABOUT_US.css</w:t>
+        <w:t>about_us</w:t>
+      </w:r>
+      <w:r>
+        <w:rPr>
+          <w:rFonts w:ascii="Times New Roman" w:hAnsi="Times New Roman" w:cs="Times New Roman"/>
+          <w:sz w:val="28"/>
+          <w:szCs w:val="28"/>
+        </w:rPr>
+        <w:t>.css</w:t>
       </w:r>
     </w:p>
     <w:p>
@@ -1090,7 +1277,15 @@
           <w:sz w:val="28"/>
           <w:szCs w:val="28"/>
         </w:rPr>
-        <w:t>ABOUT_US.js</w:t>
+        <w:t>about_us</w:t>
+      </w:r>
+      <w:r>
+        <w:rPr>
+          <w:rFonts w:ascii="Times New Roman" w:hAnsi="Times New Roman" w:cs="Times New Roman"/>
+          <w:sz w:val="28"/>
+          <w:szCs w:val="28"/>
+        </w:rPr>
+        <w:t>.js</w:t>
       </w:r>
     </w:p>
     <w:p>
@@ -1268,7 +1463,15 @@
           <w:sz w:val="28"/>
           <w:szCs w:val="28"/>
         </w:rPr>
-        <w:t>LOCATION.html</w:t>
+        <w:t>location</w:t>
+      </w:r>
+      <w:r>
+        <w:rPr>
+          <w:rFonts w:ascii="Times New Roman" w:hAnsi="Times New Roman" w:cs="Times New Roman"/>
+          <w:sz w:val="28"/>
+          <w:szCs w:val="28"/>
+        </w:rPr>
+        <w:t>.html</w:t>
       </w:r>
     </w:p>
     <w:p>
@@ -1290,7 +1493,15 @@
           <w:sz w:val="28"/>
           <w:szCs w:val="28"/>
         </w:rPr>
-        <w:t>LOCATION.css</w:t>
+        <w:t>location</w:t>
+      </w:r>
+      <w:r>
+        <w:rPr>
+          <w:rFonts w:ascii="Times New Roman" w:hAnsi="Times New Roman" w:cs="Times New Roman"/>
+          <w:sz w:val="28"/>
+          <w:szCs w:val="28"/>
+        </w:rPr>
+        <w:t>.css</w:t>
       </w:r>
     </w:p>
     <w:p>
@@ -1312,7 +1523,15 @@
           <w:sz w:val="28"/>
           <w:szCs w:val="28"/>
         </w:rPr>
-        <w:t>LOCATION.js</w:t>
+        <w:t>location</w:t>
+      </w:r>
+      <w:r>
+        <w:rPr>
+          <w:rFonts w:ascii="Times New Roman" w:hAnsi="Times New Roman" w:cs="Times New Roman"/>
+          <w:sz w:val="28"/>
+          <w:szCs w:val="28"/>
+        </w:rPr>
+        <w:t>.js</w:t>
       </w:r>
     </w:p>
     <w:p>
@@ -1367,7 +1586,31 @@
           <w:sz w:val="28"/>
           <w:szCs w:val="28"/>
         </w:rPr>
-        <w:t>EVENTS&amp;BOOK.html</w:t>
+        <w:t>events</w:t>
+      </w:r>
+      <w:r>
+        <w:rPr>
+          <w:rFonts w:ascii="Times New Roman" w:hAnsi="Times New Roman" w:cs="Times New Roman"/>
+          <w:sz w:val="28"/>
+          <w:szCs w:val="28"/>
+        </w:rPr>
+        <w:t>&amp;</w:t>
+      </w:r>
+      <w:r>
+        <w:rPr>
+          <w:rFonts w:ascii="Times New Roman" w:hAnsi="Times New Roman" w:cs="Times New Roman"/>
+          <w:sz w:val="28"/>
+          <w:szCs w:val="28"/>
+        </w:rPr>
+        <w:t>book</w:t>
+      </w:r>
+      <w:r>
+        <w:rPr>
+          <w:rFonts w:ascii="Times New Roman" w:hAnsi="Times New Roman" w:cs="Times New Roman"/>
+          <w:sz w:val="28"/>
+          <w:szCs w:val="28"/>
+        </w:rPr>
+        <w:t>.html</w:t>
       </w:r>
     </w:p>
     <w:p>
@@ -1388,8 +1631,26 @@
           <w:rFonts w:ascii="Times New Roman" w:hAnsi="Times New Roman" w:cs="Times New Roman"/>
           <w:sz w:val="28"/>
           <w:szCs w:val="28"/>
-        </w:rPr>
-        <w:t>EVENTS&amp;BOOK.css</w:t>
+          <w:lang w:val="en-US" w:eastAsia="zh-CN"/>
+        </w:rPr>
+        <w:t>events&amp;</w:t>
+      </w:r>
+      <w:r>
+        <w:rPr>
+          <w:rFonts w:ascii="Times New Roman" w:hAnsi="Times New Roman" w:cs="Times New Roman"/>
+          <w:sz w:val="28"/>
+          <w:szCs w:val="28"/>
+          <w:lang w:val="en-US" w:eastAsia="zh-CN"/>
+        </w:rPr>
+        <w:t>book</w:t>
+      </w:r>
+      <w:r>
+        <w:rPr>
+          <w:rFonts w:ascii="Times New Roman" w:hAnsi="Times New Roman" w:cs="Times New Roman"/>
+          <w:sz w:val="28"/>
+          <w:szCs w:val="28"/>
+        </w:rPr>
+        <w:t>.css</w:t>
       </w:r>
     </w:p>
     <w:p>
@@ -1411,21 +1672,37 @@
           <w:sz w:val="28"/>
           <w:szCs w:val="28"/>
         </w:rPr>
-        <w:t>EVENTS&amp;BOOK.js</w:t>
-      </w:r>
-    </w:p>
-    <w:p>
-      <w:pPr>
-        <w:pStyle w:val="ListParagraph"/>
-        <w:ind w:left="1440"/>
-        <w:rPr>
-          <w:rFonts w:ascii="Times New Roman" w:hAnsi="Times New Roman" w:cs="Times New Roman"/>
-          <w:sz w:val="28"/>
-          <w:szCs w:val="28"/>
-        </w:rPr>
-      </w:pPr>
+        <w:t>events&amp;</w:t>
+      </w:r>
       <w:bookmarkStart w:id="0" w:name="_GoBack"/>
       <w:bookmarkEnd w:id="0"/>
+      <w:r>
+        <w:rPr>
+          <w:rFonts w:ascii="Times New Roman" w:hAnsi="Times New Roman" w:cs="Times New Roman"/>
+          <w:sz w:val="28"/>
+          <w:szCs w:val="28"/>
+        </w:rPr>
+        <w:t>book</w:t>
+      </w:r>
+      <w:r>
+        <w:rPr>
+          <w:rFonts w:ascii="Times New Roman" w:hAnsi="Times New Roman" w:cs="Times New Roman"/>
+          <w:sz w:val="28"/>
+          <w:szCs w:val="28"/>
+        </w:rPr>
+        <w:t>.js</w:t>
+      </w:r>
+    </w:p>
+    <w:p>
+      <w:pPr>
+        <w:pStyle w:val="ListParagraph"/>
+        <w:ind w:left="1440"/>
+        <w:rPr>
+          <w:rFonts w:ascii="Times New Roman" w:hAnsi="Times New Roman" w:cs="Times New Roman"/>
+          <w:sz w:val="28"/>
+          <w:szCs w:val="28"/>
+        </w:rPr>
+      </w:pPr>
     </w:p>
     <w:p>
       <w:pPr>
@@ -1479,7 +1756,15 @@
           <w:sz w:val="28"/>
           <w:szCs w:val="28"/>
         </w:rPr>
-        <w:t>CONTESTS.html</w:t>
+        <w:t>contests</w:t>
+      </w:r>
+      <w:r>
+        <w:rPr>
+          <w:rFonts w:ascii="Times New Roman" w:hAnsi="Times New Roman" w:cs="Times New Roman"/>
+          <w:sz w:val="28"/>
+          <w:szCs w:val="28"/>
+        </w:rPr>
+        <w:t>.html</w:t>
       </w:r>
     </w:p>
     <w:p>
@@ -1501,7 +1786,15 @@
           <w:sz w:val="28"/>
           <w:szCs w:val="28"/>
         </w:rPr>
-        <w:t>CONTESTS.css</w:t>
+        <w:t>contests</w:t>
+      </w:r>
+      <w:r>
+        <w:rPr>
+          <w:rFonts w:ascii="Times New Roman" w:hAnsi="Times New Roman" w:cs="Times New Roman"/>
+          <w:sz w:val="28"/>
+          <w:szCs w:val="28"/>
+        </w:rPr>
+        <w:t>.css</w:t>
       </w:r>
     </w:p>
     <w:p>
@@ -1523,7 +1816,15 @@
           <w:sz w:val="28"/>
           <w:szCs w:val="28"/>
         </w:rPr>
-        <w:t>CONTESTS.js</w:t>
+        <w:t>contests</w:t>
+      </w:r>
+      <w:r>
+        <w:rPr>
+          <w:rFonts w:ascii="Times New Roman" w:hAnsi="Times New Roman" w:cs="Times New Roman"/>
+          <w:sz w:val="28"/>
+          <w:szCs w:val="28"/>
+        </w:rPr>
+        <w:t>.js</w:t>
       </w:r>
     </w:p>
     <w:sectPr>
@@ -1537,8 +1838,8 @@
 </file>
 
 <file path=word/numbering.xml><?xml version="1.0" encoding="utf-8"?>
-<w:numbering xmlns:wpc="http://schemas.microsoft.com/office/word/2010/wordprocessingCanvas" xmlns:cx="http://schemas.microsoft.com/office/drawing/2014/chartex" xmlns:mc="http://schemas.openxmlformats.org/markup-compatibility/2006" xmlns:o="urn:schemas-microsoft-com:office:office" xmlns:r="http://schemas.openxmlformats.org/officeDocument/2006/relationships" xmlns:m="http://schemas.openxmlformats.org/officeDocument/2006/math" xmlns:v="urn:schemas-microsoft-com:vml" xmlns:wp14="http://schemas.microsoft.com/office/word/2010/wordprocessingDrawing" xmlns:wp="http://schemas.openxmlformats.org/drawingml/2006/wordprocessingDrawing" xmlns:w10="urn:schemas-microsoft-com:office:word" xmlns:w="http://schemas.openxmlformats.org/wordprocessingml/2006/main" xmlns:w14="http://schemas.microsoft.com/office/word/2010/wordml" xmlns:w15="http://schemas.microsoft.com/office/word/2012/wordml" xmlns:w16se="http://schemas.microsoft.com/office/word/2015/wordml/symex" xmlns:wpg="http://schemas.microsoft.com/office/word/2010/wordprocessingGroup" xmlns:wpi="http://schemas.microsoft.com/office/word/2010/wordprocessingInk" xmlns:wne="http://schemas.microsoft.com/office/word/2006/wordml" xmlns:wps="http://schemas.microsoft.com/office/word/2010/wordprocessingShape" mc:Ignorable="w14 w15 w16se wp14">
-  <w:abstractNum w:abstractNumId="0" w15:restartNumberingAfterBreak="0">
+<w:numbering xmlns:wpc="http://schemas.microsoft.com/office/word/2010/wordprocessingCanvas" xmlns:mo="http://schemas.microsoft.com/office/mac/office/2008/main" xmlns:mc="http://schemas.openxmlformats.org/markup-compatibility/2006" xmlns:mv="urn:schemas-microsoft-com:mac:vml" xmlns:o="urn:schemas-microsoft-com:office:office" xmlns:r="http://schemas.openxmlformats.org/officeDocument/2006/relationships" xmlns:m="http://schemas.openxmlformats.org/officeDocument/2006/math" xmlns:v="urn:schemas-microsoft-com:vml" xmlns:wp14="http://schemas.microsoft.com/office/word/2010/wordprocessingDrawing" xmlns:wp="http://schemas.openxmlformats.org/drawingml/2006/wordprocessingDrawing" xmlns:w10="urn:schemas-microsoft-com:office:word" xmlns:w="http://schemas.openxmlformats.org/wordprocessingml/2006/main" xmlns:w14="http://schemas.microsoft.com/office/word/2010/wordml" xmlns:w15="http://schemas.microsoft.com/office/word/2012/wordml" xmlns:wpg="http://schemas.microsoft.com/office/word/2010/wordprocessingGroup" xmlns:wpi="http://schemas.microsoft.com/office/word/2010/wordprocessingInk" xmlns:wne="http://schemas.microsoft.com/office/word/2006/wordml" xmlns:wps="http://schemas.microsoft.com/office/word/2010/wordprocessingShape" mc:Ignorable="w14 w15 wp14">
+  <w:abstractNum w:abstractNumId="0">
     <w:nsid w:val="016E08F4"/>
     <w:multiLevelType w:val="hybridMultilevel"/>
     <w:tmpl w:val="5040343C"/>
@@ -1651,7 +1952,7 @@
       </w:rPr>
     </w:lvl>
   </w:abstractNum>
-  <w:abstractNum w:abstractNumId="1" w15:restartNumberingAfterBreak="0">
+  <w:abstractNum w:abstractNumId="1">
     <w:nsid w:val="02AA6DC5"/>
     <w:multiLevelType w:val="hybridMultilevel"/>
     <w:tmpl w:val="F170018A"/>
@@ -1764,7 +2065,7 @@
       </w:rPr>
     </w:lvl>
   </w:abstractNum>
-  <w:abstractNum w:abstractNumId="2" w15:restartNumberingAfterBreak="0">
+  <w:abstractNum w:abstractNumId="2">
     <w:nsid w:val="20EB7F59"/>
     <w:multiLevelType w:val="hybridMultilevel"/>
     <w:tmpl w:val="7E587856"/>
@@ -1877,7 +2178,7 @@
       </w:rPr>
     </w:lvl>
   </w:abstractNum>
-  <w:abstractNum w:abstractNumId="3" w15:restartNumberingAfterBreak="0">
+  <w:abstractNum w:abstractNumId="3">
     <w:nsid w:val="23E54174"/>
     <w:multiLevelType w:val="hybridMultilevel"/>
     <w:tmpl w:val="60A657C6"/>
@@ -1990,7 +2291,7 @@
       </w:rPr>
     </w:lvl>
   </w:abstractNum>
-  <w:abstractNum w:abstractNumId="4" w15:restartNumberingAfterBreak="0">
+  <w:abstractNum w:abstractNumId="4">
     <w:nsid w:val="2B5A5878"/>
     <w:multiLevelType w:val="hybridMultilevel"/>
     <w:tmpl w:val="85580422"/>
@@ -2103,7 +2404,7 @@
       </w:rPr>
     </w:lvl>
   </w:abstractNum>
-  <w:abstractNum w:abstractNumId="5" w15:restartNumberingAfterBreak="0">
+  <w:abstractNum w:abstractNumId="5">
     <w:nsid w:val="344446F8"/>
     <w:multiLevelType w:val="hybridMultilevel"/>
     <w:tmpl w:val="67FEDBDE"/>
@@ -2192,7 +2493,7 @@
       </w:pPr>
     </w:lvl>
   </w:abstractNum>
-  <w:abstractNum w:abstractNumId="6" w15:restartNumberingAfterBreak="0">
+  <w:abstractNum w:abstractNumId="6">
     <w:nsid w:val="42B8580F"/>
     <w:multiLevelType w:val="hybridMultilevel"/>
     <w:tmpl w:val="0570DCEA"/>
@@ -2305,7 +2606,7 @@
       </w:rPr>
     </w:lvl>
   </w:abstractNum>
-  <w:abstractNum w:abstractNumId="7" w15:restartNumberingAfterBreak="0">
+  <w:abstractNum w:abstractNumId="7">
     <w:nsid w:val="42BD026D"/>
     <w:multiLevelType w:val="hybridMultilevel"/>
     <w:tmpl w:val="57721520"/>
@@ -2418,7 +2719,7 @@
       </w:rPr>
     </w:lvl>
   </w:abstractNum>
-  <w:abstractNum w:abstractNumId="8" w15:restartNumberingAfterBreak="0">
+  <w:abstractNum w:abstractNumId="8">
     <w:nsid w:val="45161F34"/>
     <w:multiLevelType w:val="hybridMultilevel"/>
     <w:tmpl w:val="88406B8E"/>
@@ -2531,7 +2832,7 @@
       </w:rPr>
     </w:lvl>
   </w:abstractNum>
-  <w:abstractNum w:abstractNumId="9" w15:restartNumberingAfterBreak="0">
+  <w:abstractNum w:abstractNumId="9">
     <w:nsid w:val="4AAE365F"/>
     <w:multiLevelType w:val="hybridMultilevel"/>
     <w:tmpl w:val="3A7AB81E"/>
@@ -2644,7 +2945,7 @@
       </w:rPr>
     </w:lvl>
   </w:abstractNum>
-  <w:abstractNum w:abstractNumId="10" w15:restartNumberingAfterBreak="0">
+  <w:abstractNum w:abstractNumId="10">
     <w:nsid w:val="52A2678F"/>
     <w:multiLevelType w:val="multilevel"/>
     <w:tmpl w:val="10090021"/>
@@ -2757,7 +3058,7 @@
       </w:rPr>
     </w:lvl>
   </w:abstractNum>
-  <w:abstractNum w:abstractNumId="11" w15:restartNumberingAfterBreak="0">
+  <w:abstractNum w:abstractNumId="11">
     <w:nsid w:val="588D56FC"/>
     <w:multiLevelType w:val="hybridMultilevel"/>
     <w:tmpl w:val="A4F0FA6A"/>
@@ -2870,7 +3171,7 @@
       </w:rPr>
     </w:lvl>
   </w:abstractNum>
-  <w:abstractNum w:abstractNumId="12" w15:restartNumberingAfterBreak="0">
+  <w:abstractNum w:abstractNumId="12">
     <w:nsid w:val="59497F84"/>
     <w:multiLevelType w:val="hybridMultilevel"/>
     <w:tmpl w:val="7E3653B0"/>
@@ -2983,7 +3284,7 @@
       </w:rPr>
     </w:lvl>
   </w:abstractNum>
-  <w:abstractNum w:abstractNumId="13" w15:restartNumberingAfterBreak="0">
+  <w:abstractNum w:abstractNumId="13">
     <w:nsid w:val="5DBD64AB"/>
     <w:multiLevelType w:val="multilevel"/>
     <w:tmpl w:val="10090021"/>
@@ -3096,7 +3397,7 @@
       </w:rPr>
     </w:lvl>
   </w:abstractNum>
-  <w:abstractNum w:abstractNumId="14" w15:restartNumberingAfterBreak="0">
+  <w:abstractNum w:abstractNumId="14">
     <w:nsid w:val="696B02D4"/>
     <w:multiLevelType w:val="hybridMultilevel"/>
     <w:tmpl w:val="4446BB8A"/>
@@ -3209,7 +3510,7 @@
       </w:rPr>
     </w:lvl>
   </w:abstractNum>
-  <w:abstractNum w:abstractNumId="15" w15:restartNumberingAfterBreak="0">
+  <w:abstractNum w:abstractNumId="15">
     <w:nsid w:val="697F732A"/>
     <w:multiLevelType w:val="hybridMultilevel"/>
     <w:tmpl w:val="D6E6CEBC"/>
@@ -3322,7 +3623,7 @@
       </w:rPr>
     </w:lvl>
   </w:abstractNum>
-  <w:abstractNum w:abstractNumId="16" w15:restartNumberingAfterBreak="0">
+  <w:abstractNum w:abstractNumId="16">
     <w:nsid w:val="6DBA3CFE"/>
     <w:multiLevelType w:val="hybridMultilevel"/>
     <w:tmpl w:val="1FE05660"/>
@@ -3435,7 +3736,7 @@
       </w:rPr>
     </w:lvl>
   </w:abstractNum>
-  <w:abstractNum w:abstractNumId="17" w15:restartNumberingAfterBreak="0">
+  <w:abstractNum w:abstractNumId="17">
     <w:nsid w:val="73C82168"/>
     <w:multiLevelType w:val="hybridMultilevel"/>
     <w:tmpl w:val="1FD82422"/>
@@ -3548,7 +3849,7 @@
       </w:rPr>
     </w:lvl>
   </w:abstractNum>
-  <w:abstractNum w:abstractNumId="18" w15:restartNumberingAfterBreak="0">
+  <w:abstractNum w:abstractNumId="18">
     <w:nsid w:val="7FC87E8D"/>
     <w:multiLevelType w:val="hybridMultilevel"/>
     <w:tmpl w:val="546E8AE6"/>
@@ -3699,11 +4000,11 @@
 </file>
 
 <file path=word/styles.xml><?xml version="1.0" encoding="utf-8"?>
-<w:styles xmlns:mc="http://schemas.openxmlformats.org/markup-compatibility/2006" xmlns:r="http://schemas.openxmlformats.org/officeDocument/2006/relationships" xmlns:w="http://schemas.openxmlformats.org/wordprocessingml/2006/main" xmlns:w14="http://schemas.microsoft.com/office/word/2010/wordml" xmlns:w15="http://schemas.microsoft.com/office/word/2012/wordml" xmlns:w16se="http://schemas.microsoft.com/office/word/2015/wordml/symex" mc:Ignorable="w14 w15 w16se">
+<w:styles xmlns:mc="http://schemas.openxmlformats.org/markup-compatibility/2006" xmlns:r="http://schemas.openxmlformats.org/officeDocument/2006/relationships" xmlns:w="http://schemas.openxmlformats.org/wordprocessingml/2006/main" xmlns:w14="http://schemas.microsoft.com/office/word/2010/wordml" xmlns:w15="http://schemas.microsoft.com/office/word/2012/wordml" mc:Ignorable="w14 w15">
   <w:docDefaults>
     <w:rPrDefault>
       <w:rPr>
-        <w:rFonts w:asciiTheme="minorHAnsi" w:eastAsiaTheme="minorHAnsi" w:hAnsiTheme="minorHAnsi" w:cstheme="minorBidi"/>
+        <w:rFonts w:asciiTheme="minorHAnsi" w:eastAsia="宋体" w:hAnsiTheme="minorHAnsi" w:cstheme="minorBidi"/>
         <w:sz w:val="22"/>
         <w:szCs w:val="22"/>
         <w:lang w:val="en-CA" w:eastAsia="en-US" w:bidi="ar-SA"/>
@@ -3715,7 +4016,7 @@
       </w:pPr>
     </w:pPrDefault>
   </w:docDefaults>
-  <w:latentStyles w:defLockedState="0" w:defUIPriority="99" w:defSemiHidden="0" w:defUnhideWhenUsed="0" w:defQFormat="0" w:count="371">
+  <w:latentStyles w:defLockedState="0" w:defUIPriority="99" w:defSemiHidden="0" w:defUnhideWhenUsed="0" w:defQFormat="0" w:count="382">
     <w:lsdException w:name="Normal" w:uiPriority="0" w:qFormat="1"/>
     <w:lsdException w:name="heading 1" w:uiPriority="9" w:qFormat="1"/>
     <w:lsdException w:name="heading 2" w:semiHidden="1" w:uiPriority="9" w:unhideWhenUsed="1" w:qFormat="1"/>
@@ -3821,7 +4122,6 @@
     <w:lsdException w:name="HTML Sample" w:semiHidden="1" w:unhideWhenUsed="1"/>
     <w:lsdException w:name="HTML Typewriter" w:semiHidden="1" w:unhideWhenUsed="1"/>
     <w:lsdException w:name="HTML Variable" w:semiHidden="1" w:unhideWhenUsed="1"/>
-    <w:lsdException w:name="Normal Table" w:semiHidden="1" w:unhideWhenUsed="1"/>
     <w:lsdException w:name="annotation subject" w:semiHidden="1" w:unhideWhenUsed="1"/>
     <w:lsdException w:name="No List" w:semiHidden="1" w:unhideWhenUsed="1"/>
     <w:lsdException w:name="Outline List 1" w:semiHidden="1" w:unhideWhenUsed="1"/>
@@ -3867,11 +4167,9 @@
     <w:lsdException w:name="Table Subtle 1" w:semiHidden="1" w:unhideWhenUsed="1"/>
     <w:lsdException w:name="Table Subtle 2" w:semiHidden="1" w:unhideWhenUsed="1"/>
     <w:lsdException w:name="Table Web 1" w:semiHidden="1" w:unhideWhenUsed="1"/>
-    <w:lsdException w:name="Table Web 2" w:semiHidden="1" w:unhideWhenUsed="1"/>
     <w:lsdException w:name="Table Web 3" w:semiHidden="1" w:unhideWhenUsed="1"/>
     <w:lsdException w:name="Balloon Text" w:semiHidden="1" w:unhideWhenUsed="1"/>
     <w:lsdException w:name="Table Grid" w:uiPriority="39"/>
-    <w:lsdException w:name="Table Theme" w:semiHidden="1" w:unhideWhenUsed="1"/>
     <w:lsdException w:name="Placeholder Text" w:semiHidden="1"/>
     <w:lsdException w:name="No Spacing" w:uiPriority="1" w:qFormat="1"/>
     <w:lsdException w:name="Light Shading" w:uiPriority="60"/>
@@ -4087,6 +4385,8 @@
     <w:lsdException w:name="List Table 5 Dark Accent 6" w:uiPriority="50"/>
     <w:lsdException w:name="List Table 6 Colorful Accent 6" w:uiPriority="51"/>
     <w:lsdException w:name="List Table 7 Colorful Accent 6" w:uiPriority="52"/>
+    <w:lsdException w:name="Mention" w:semiHidden="1" w:unhideWhenUsed="1"/>
+    <w:lsdException w:name="Smart Hyperlink" w:semiHidden="1" w:unhideWhenUsed="1"/>
   </w:latentStyles>
   <w:style w:type="paragraph" w:default="1" w:styleId="Normal">
     <w:name w:val="Normal"/>

</xml_diff>